<commit_message>
DESCW-2400 fix tab 17 report so it matches client example
[DESCW-2400 JIRA ticket](https://apps.itsm.gov.bc.ca/jira/browse/DESCW-2400)
</commit_message>
<xml_diff>
--- a/backend/reports/docx/Tab_17_rpt_P_Status_MostRecent.docx
+++ b/backend/reports/docx/Tab_17_rpt_P_Status_MostRecent.docx
@@ -220,7 +220,6 @@
                                 </w:rPr>
                                 <w:t>{</w:t>
                               </w:r>
-                              <w:proofErr w:type="spellStart"/>
                               <w:r>
                                 <w:rPr>
                                   <w:rFonts w:ascii="BC Sans" w:hAnsi="BC Sans"/>
@@ -228,9 +227,35 @@
                                   <w:sz w:val="28"/>
                                   <w:szCs w:val="28"/>
                                 </w:rPr>
-                                <w:t>d.status.status_date</w:t>
+                                <w:t>d.</w:t>
                               </w:r>
-                              <w:proofErr w:type="spellEnd"/>
+                              <w:r>
+                                <w:rPr>
+                                  <w:rFonts w:ascii="BC Sans" w:hAnsi="BC Sans"/>
+                                  <w:b/>
+                                  <w:sz w:val="28"/>
+                                  <w:szCs w:val="28"/>
+                                </w:rPr>
+                                <w:t>project</w:t>
+                              </w:r>
+                              <w:r>
+                                <w:rPr>
+                                  <w:rFonts w:ascii="BC Sans" w:hAnsi="BC Sans"/>
+                                  <w:b/>
+                                  <w:sz w:val="28"/>
+                                  <w:szCs w:val="28"/>
+                                </w:rPr>
+                                <w:t>.</w:t>
+                              </w:r>
+                              <w:r>
+                                <w:rPr>
+                                  <w:rFonts w:ascii="BC Sans" w:hAnsi="BC Sans"/>
+                                  <w:b/>
+                                  <w:sz w:val="28"/>
+                                  <w:szCs w:val="28"/>
+                                </w:rPr>
+                                <w:t>current_date</w:t>
+                              </w:r>
                               <w:r>
                                 <w:rPr>
                                   <w:rFonts w:ascii="BC Sans" w:hAnsi="BC Sans"/>
@@ -270,17 +295,7 @@
                                   <w:sz w:val="20"/>
                                   <w:szCs w:val="20"/>
                                 </w:rPr>
-                                <w:t>d.project.project_number</w:t>
-                              </w:r>
-                              <w:proofErr w:type="spellEnd"/>
-                              <w:r>
-                                <w:rPr>
-                                  <w:rFonts w:ascii="BC Sans" w:hAnsi="BC Sans"/>
-                                  <w:b/>
-                                  <w:sz w:val="20"/>
-                                  <w:szCs w:val="20"/>
-                                </w:rPr>
-                                <w:t xml:space="preserve">}: </w:t>
+                                <w:t>d.</w:t>
                               </w:r>
                               <w:r>
                                 <w:rPr>
@@ -289,9 +304,8 @@
                                   <w:sz w:val="20"/>
                                   <w:szCs w:val="20"/>
                                 </w:rPr>
-                                <w:t>{</w:t>
+                                <w:t>project.</w:t>
                               </w:r>
-                              <w:proofErr w:type="spellStart"/>
                               <w:r>
                                 <w:rPr>
                                   <w:rFonts w:ascii="BC Sans" w:hAnsi="BC Sans"/>
@@ -299,7 +313,16 @@
                                   <w:sz w:val="20"/>
                                   <w:szCs w:val="20"/>
                                 </w:rPr>
-                                <w:t>d.project.project_name</w:t>
+                                <w:t>project</w:t>
+                              </w:r>
+                              <w:r>
+                                <w:rPr>
+                                  <w:rFonts w:ascii="BC Sans" w:hAnsi="BC Sans"/>
+                                  <w:b/>
+                                  <w:sz w:val="20"/>
+                                  <w:szCs w:val="20"/>
+                                </w:rPr>
+                                <w:t>_name</w:t>
                               </w:r>
                               <w:proofErr w:type="spellEnd"/>
                               <w:r>
@@ -368,7 +391,6 @@
                           </w:rPr>
                           <w:t>{</w:t>
                         </w:r>
-                        <w:proofErr w:type="spellStart"/>
                         <w:r>
                           <w:rPr>
                             <w:rFonts w:ascii="BC Sans" w:hAnsi="BC Sans"/>
@@ -376,9 +398,35 @@
                             <w:sz w:val="28"/>
                             <w:szCs w:val="28"/>
                           </w:rPr>
-                          <w:t>d.status.status_date</w:t>
+                          <w:t>d.</w:t>
                         </w:r>
-                        <w:proofErr w:type="spellEnd"/>
+                        <w:r>
+                          <w:rPr>
+                            <w:rFonts w:ascii="BC Sans" w:hAnsi="BC Sans"/>
+                            <w:b/>
+                            <w:sz w:val="28"/>
+                            <w:szCs w:val="28"/>
+                          </w:rPr>
+                          <w:t>project</w:t>
+                        </w:r>
+                        <w:r>
+                          <w:rPr>
+                            <w:rFonts w:ascii="BC Sans" w:hAnsi="BC Sans"/>
+                            <w:b/>
+                            <w:sz w:val="28"/>
+                            <w:szCs w:val="28"/>
+                          </w:rPr>
+                          <w:t>.</w:t>
+                        </w:r>
+                        <w:r>
+                          <w:rPr>
+                            <w:rFonts w:ascii="BC Sans" w:hAnsi="BC Sans"/>
+                            <w:b/>
+                            <w:sz w:val="28"/>
+                            <w:szCs w:val="28"/>
+                          </w:rPr>
+                          <w:t>current_date</w:t>
+                        </w:r>
                         <w:r>
                           <w:rPr>
                             <w:rFonts w:ascii="BC Sans" w:hAnsi="BC Sans"/>
@@ -418,17 +466,7 @@
                             <w:sz w:val="20"/>
                             <w:szCs w:val="20"/>
                           </w:rPr>
-                          <w:t>d.project.project_number</w:t>
-                        </w:r>
-                        <w:proofErr w:type="spellEnd"/>
-                        <w:r>
-                          <w:rPr>
-                            <w:rFonts w:ascii="BC Sans" w:hAnsi="BC Sans"/>
-                            <w:b/>
-                            <w:sz w:val="20"/>
-                            <w:szCs w:val="20"/>
-                          </w:rPr>
-                          <w:t xml:space="preserve">}: </w:t>
+                          <w:t>d.</w:t>
                         </w:r>
                         <w:r>
                           <w:rPr>
@@ -437,9 +475,8 @@
                             <w:sz w:val="20"/>
                             <w:szCs w:val="20"/>
                           </w:rPr>
-                          <w:t>{</w:t>
+                          <w:t>project.</w:t>
                         </w:r>
-                        <w:proofErr w:type="spellStart"/>
                         <w:r>
                           <w:rPr>
                             <w:rFonts w:ascii="BC Sans" w:hAnsi="BC Sans"/>
@@ -447,7 +484,16 @@
                             <w:sz w:val="20"/>
                             <w:szCs w:val="20"/>
                           </w:rPr>
-                          <w:t>d.project.project_name</w:t>
+                          <w:t>project</w:t>
+                        </w:r>
+                        <w:r>
+                          <w:rPr>
+                            <w:rFonts w:ascii="BC Sans" w:hAnsi="BC Sans"/>
+                            <w:b/>
+                            <w:sz w:val="20"/>
+                            <w:szCs w:val="20"/>
+                          </w:rPr>
+                          <w:t>_name</w:t>
                         </w:r>
                         <w:proofErr w:type="spellEnd"/>
                         <w:r>
@@ -577,45 +623,6 @@
         </w:rPr>
         <w:tab/>
       </w:r>
-      <w:r>
-        <w:rPr>
-          <w:rFonts w:ascii="BC Sans" w:hAnsi="BC Sans" w:cstheme="minorHAnsi"/>
-          <w:b/>
-          <w:color w:val="000000" w:themeColor="text1"/>
-        </w:rPr>
-        <w:t>Portfolio:</w:t>
-      </w:r>
-      <w:r>
-        <w:rPr>
-          <w:rFonts w:ascii="BC Sans" w:hAnsi="BC Sans" w:cstheme="minorHAnsi"/>
-          <w:b/>
-          <w:color w:val="000000" w:themeColor="text1"/>
-        </w:rPr>
-        <w:t xml:space="preserve"> </w:t>
-      </w:r>
-      <w:r>
-        <w:rPr>
-          <w:rFonts w:ascii="BC Sans" w:hAnsi="BC Sans" w:cstheme="minorHAnsi"/>
-          <w:color w:val="000000" w:themeColor="text1"/>
-        </w:rPr>
-        <w:t>{</w:t>
-      </w:r>
-      <w:proofErr w:type="spellStart"/>
-      <w:r>
-        <w:rPr>
-          <w:rFonts w:ascii="BC Sans" w:hAnsi="BC Sans" w:cstheme="minorHAnsi"/>
-          <w:color w:val="000000" w:themeColor="text1"/>
-        </w:rPr>
-        <w:t>d.project.portfolio.label</w:t>
-      </w:r>
-      <w:proofErr w:type="spellEnd"/>
-      <w:r>
-        <w:rPr>
-          <w:rFonts w:ascii="BC Sans" w:hAnsi="BC Sans" w:cstheme="minorHAnsi"/>
-          <w:color w:val="000000" w:themeColor="text1"/>
-        </w:rPr>
-        <w:t>}</w:t>
-      </w:r>
     </w:p>
     <w:p>
       <w:pPr>
@@ -639,6 +646,76 @@
           <w:b/>
           <w:color w:val="000000" w:themeColor="text1"/>
         </w:rPr>
+        <w:t>Portfolio:</w:t>
+      </w:r>
+      <w:r>
+        <w:rPr>
+          <w:rFonts w:ascii="BC Sans" w:hAnsi="BC Sans" w:cstheme="minorHAnsi"/>
+          <w:b/>
+          <w:color w:val="000000" w:themeColor="text1"/>
+        </w:rPr>
+        <w:t xml:space="preserve"> </w:t>
+      </w:r>
+      <w:r>
+        <w:rPr>
+          <w:rFonts w:ascii="BC Sans" w:hAnsi="BC Sans" w:cstheme="minorHAnsi"/>
+          <w:color w:val="000000" w:themeColor="text1"/>
+        </w:rPr>
+        <w:t>{</w:t>
+      </w:r>
+      <w:proofErr w:type="spellStart"/>
+      <w:r>
+        <w:rPr>
+          <w:rFonts w:ascii="BC Sans" w:hAnsi="BC Sans" w:cstheme="minorHAnsi"/>
+          <w:color w:val="000000" w:themeColor="text1"/>
+        </w:rPr>
+        <w:t>d.project.portfolio</w:t>
+      </w:r>
+      <w:r>
+        <w:rPr>
+          <w:rFonts w:ascii="BC Sans" w:hAnsi="BC Sans" w:cstheme="minorHAnsi"/>
+          <w:color w:val="000000" w:themeColor="text1"/>
+        </w:rPr>
+        <w:t>_</w:t>
+      </w:r>
+      <w:r>
+        <w:rPr>
+          <w:rFonts w:ascii="BC Sans" w:hAnsi="BC Sans" w:cstheme="minorHAnsi"/>
+          <w:color w:val="000000" w:themeColor="text1"/>
+        </w:rPr>
+        <w:t>label</w:t>
+      </w:r>
+      <w:proofErr w:type="spellEnd"/>
+      <w:r>
+        <w:rPr>
+          <w:rFonts w:ascii="BC Sans" w:hAnsi="BC Sans" w:cstheme="minorHAnsi"/>
+          <w:color w:val="000000" w:themeColor="text1"/>
+        </w:rPr>
+        <w:t>}</w:t>
+      </w:r>
+    </w:p>
+    <w:p>
+      <w:pPr>
+        <w:tabs>
+          <w:tab w:val="left" w:pos="1938"/>
+          <w:tab w:val="left" w:pos="4277"/>
+          <w:tab w:val="left" w:pos="5705"/>
+          <w:tab w:val="left" w:pos="8359"/>
+          <w:tab w:val="left" w:pos="9561"/>
+        </w:tabs>
+        <w:spacing w:before="58"/>
+        <w:ind w:left="136"/>
+        <w:rPr>
+          <w:rFonts w:ascii="BC Sans" w:hAnsi="BC Sans" w:cstheme="minorHAnsi"/>
+          <w:color w:val="000000" w:themeColor="text1"/>
+        </w:rPr>
+      </w:pPr>
+      <w:r>
+        <w:rPr>
+          <w:rFonts w:ascii="BC Sans" w:hAnsi="BC Sans" w:cstheme="minorHAnsi"/>
+          <w:b/>
+          <w:color w:val="000000" w:themeColor="text1"/>
+        </w:rPr>
         <w:t>Budget:</w:t>
       </w:r>
       <w:r>
@@ -654,13 +731,6 @@
           <w:rFonts w:ascii="BC Sans" w:hAnsi="BC Sans" w:cstheme="minorHAnsi"/>
           <w:color w:val="000000" w:themeColor="text1"/>
         </w:rPr>
-        <w:t>$</w:t>
-      </w:r>
-      <w:r>
-        <w:rPr>
-          <w:rFonts w:ascii="BC Sans" w:hAnsi="BC Sans" w:cstheme="minorHAnsi"/>
-          <w:color w:val="000000" w:themeColor="text1"/>
-        </w:rPr>
         <w:t>{</w:t>
       </w:r>
       <w:proofErr w:type="spellStart"/>
@@ -669,7 +739,69 @@
           <w:rFonts w:ascii="BC Sans" w:hAnsi="BC Sans" w:cstheme="minorHAnsi"/>
           <w:color w:val="000000" w:themeColor="text1"/>
         </w:rPr>
-        <w:t>d.project.total_project_budget</w:t>
+        <w:t>d.project.</w:t>
+      </w:r>
+      <w:r>
+        <w:rPr>
+          <w:rFonts w:ascii="BC Sans" w:hAnsi="BC Sans" w:cstheme="minorHAnsi"/>
+          <w:color w:val="000000" w:themeColor="text1"/>
+        </w:rPr>
+        <w:t>budget</w:t>
+      </w:r>
+      <w:proofErr w:type="spellEnd"/>
+      <w:r>
+        <w:rPr>
+          <w:rFonts w:ascii="BC Sans" w:hAnsi="BC Sans" w:cstheme="minorHAnsi"/>
+          <w:color w:val="000000" w:themeColor="text1"/>
+        </w:rPr>
+        <w:t>}</w:t>
+      </w:r>
+    </w:p>
+    <w:p>
+      <w:pPr>
+        <w:tabs>
+          <w:tab w:val="left" w:pos="1938"/>
+          <w:tab w:val="left" w:pos="4277"/>
+          <w:tab w:val="left" w:pos="5705"/>
+          <w:tab w:val="left" w:pos="8359"/>
+          <w:tab w:val="left" w:pos="9561"/>
+        </w:tabs>
+        <w:spacing w:before="58"/>
+        <w:ind w:left="136"/>
+        <w:rPr>
+          <w:rFonts w:ascii="BC Sans" w:hAnsi="BC Sans" w:cstheme="minorHAnsi"/>
+          <w:color w:val="000000" w:themeColor="text1"/>
+        </w:rPr>
+      </w:pPr>
+      <w:r>
+        <w:rPr>
+          <w:rFonts w:ascii="BC Sans" w:hAnsi="BC Sans" w:cstheme="minorHAnsi"/>
+          <w:b/>
+          <w:color w:val="000000" w:themeColor="text1"/>
+        </w:rPr>
+        <w:t>GDX Executive:</w:t>
+      </w:r>
+      <w:r>
+        <w:rPr>
+          <w:rFonts w:ascii="BC Sans" w:hAnsi="BC Sans" w:cstheme="minorHAnsi"/>
+          <w:color w:val="000000" w:themeColor="text1"/>
+        </w:rPr>
+        <w:t xml:space="preserve"> {</w:t>
+      </w:r>
+      <w:proofErr w:type="spellStart"/>
+      <w:r>
+        <w:rPr>
+          <w:rFonts w:ascii="BC Sans" w:hAnsi="BC Sans" w:cstheme="minorHAnsi"/>
+          <w:color w:val="000000" w:themeColor="text1"/>
+        </w:rPr>
+        <w:t>d.project.</w:t>
+      </w:r>
+      <w:r>
+        <w:rPr>
+          <w:rFonts w:ascii="BC Sans" w:hAnsi="BC Sans" w:cstheme="minorHAnsi"/>
+          <w:color w:val="000000" w:themeColor="text1"/>
+        </w:rPr>
+        <w:t>gdx_executive</w:t>
       </w:r>
       <w:proofErr w:type="spellEnd"/>
       <w:r>
@@ -738,7 +870,7 @@
           <w:rFonts w:ascii="BC Sans" w:hAnsi="BC Sans" w:cstheme="minorHAnsi"/>
           <w:color w:val="000000" w:themeColor="text1"/>
         </w:rPr>
-        <w:t>registration_date</w:t>
+        <w:t>start_date</w:t>
       </w:r>
       <w:proofErr w:type="spellEnd"/>
       <w:r>
@@ -755,6 +887,22 @@
         </w:rPr>
         <w:tab/>
       </w:r>
+    </w:p>
+    <w:p>
+      <w:pPr>
+        <w:tabs>
+          <w:tab w:val="left" w:pos="1938"/>
+          <w:tab w:val="left" w:pos="4277"/>
+          <w:tab w:val="left" w:pos="5705"/>
+          <w:tab w:val="left" w:pos="8359"/>
+        </w:tabs>
+        <w:spacing w:before="57"/>
+        <w:ind w:left="136"/>
+        <w:rPr>
+          <w:rFonts w:ascii="BC Sans" w:hAnsi="BC Sans" w:cstheme="minorHAnsi"/>
+          <w:color w:val="000000" w:themeColor="text1"/>
+        </w:rPr>
+      </w:pPr>
       <w:r>
         <w:rPr>
           <w:rFonts w:ascii="BC Sans" w:hAnsi="BC Sans" w:cstheme="minorHAnsi"/>
@@ -793,6 +941,53 @@
           <w:color w:val="000000" w:themeColor="text1"/>
         </w:rPr>
         <w:t>end_date</w:t>
+      </w:r>
+      <w:proofErr w:type="spellEnd"/>
+      <w:r>
+        <w:rPr>
+          <w:rFonts w:ascii="BC Sans" w:hAnsi="BC Sans" w:cstheme="minorHAnsi"/>
+          <w:color w:val="000000" w:themeColor="text1"/>
+        </w:rPr>
+        <w:t>}</w:t>
+      </w:r>
+    </w:p>
+    <w:p>
+      <w:pPr>
+        <w:tabs>
+          <w:tab w:val="left" w:pos="1938"/>
+          <w:tab w:val="left" w:pos="4277"/>
+          <w:tab w:val="left" w:pos="5705"/>
+          <w:tab w:val="left" w:pos="8359"/>
+        </w:tabs>
+        <w:spacing w:before="57"/>
+        <w:ind w:left="136"/>
+        <w:rPr>
+          <w:rFonts w:ascii="BC Sans" w:hAnsi="BC Sans" w:cstheme="minorHAnsi"/>
+          <w:color w:val="000000" w:themeColor="text1"/>
+        </w:rPr>
+      </w:pPr>
+      <w:r>
+        <w:rPr>
+          <w:rFonts w:ascii="BC Sans" w:hAnsi="BC Sans" w:cstheme="minorHAnsi"/>
+          <w:b/>
+          <w:color w:val="000000" w:themeColor="text1"/>
+        </w:rPr>
+        <w:t>Client Executive:</w:t>
+      </w:r>
+      <w:r>
+        <w:rPr>
+          <w:rFonts w:ascii="BC Sans" w:hAnsi="BC Sans" w:cstheme="minorHAnsi"/>
+          <w:color w:val="000000" w:themeColor="text1"/>
+        </w:rPr>
+        <w:t xml:space="preserve"> {</w:t>
+      </w:r>
+      <w:proofErr w:type="spellStart"/>
+      <w:r>
+        <w:rPr>
+          <w:rFonts w:ascii="BC Sans" w:hAnsi="BC Sans" w:cstheme="minorHAnsi"/>
+          <w:color w:val="000000" w:themeColor="text1"/>
+        </w:rPr>
+        <w:t>d.project.client_executive</w:t>
       </w:r>
       <w:proofErr w:type="spellEnd"/>
       <w:r>
@@ -842,7 +1037,21 @@
           <w:rFonts w:ascii="BC Sans" w:hAnsi="BC Sans" w:cstheme="minorHAnsi"/>
           <w:color w:val="000000" w:themeColor="text1"/>
         </w:rPr>
-        <w:t>d.project.ministry.label</w:t>
+        <w:t>d.project.ministry</w:t>
+      </w:r>
+      <w:r>
+        <w:rPr>
+          <w:rFonts w:ascii="BC Sans" w:hAnsi="BC Sans" w:cstheme="minorHAnsi"/>
+          <w:color w:val="000000" w:themeColor="text1"/>
+        </w:rPr>
+        <w:t>_</w:t>
+      </w:r>
+      <w:r>
+        <w:rPr>
+          <w:rFonts w:ascii="BC Sans" w:hAnsi="BC Sans" w:cstheme="minorHAnsi"/>
+          <w:color w:val="000000" w:themeColor="text1"/>
+        </w:rPr>
+        <w:t>label</w:t>
       </w:r>
       <w:proofErr w:type="spellEnd"/>
       <w:r>
@@ -914,36 +1123,9 @@
           <w:bCs w:val="0"/>
           <w:color w:val="000000" w:themeColor="text1"/>
         </w:rPr>
-        <w:t>description:convCR</w:t>
-      </w:r>
-      <w:r>
-        <w:rPr>
-          <w:rFonts w:ascii="BC Sans" w:hAnsi="BC Sans" w:cstheme="minorHAnsi"/>
-          <w:b w:val="0"/>
-          <w:bCs w:val="0"/>
-          <w:color w:val="000000" w:themeColor="text1"/>
-        </w:rPr>
-        <w:t>L</w:t>
-      </w:r>
-      <w:r>
-        <w:rPr>
-          <w:rFonts w:ascii="BC Sans" w:hAnsi="BC Sans" w:cstheme="minorHAnsi"/>
-          <w:b w:val="0"/>
-          <w:bCs w:val="0"/>
-          <w:color w:val="000000" w:themeColor="text1"/>
-        </w:rPr>
-        <w:t>F</w:t>
+        <w:t>description</w:t>
       </w:r>
       <w:proofErr w:type="spellEnd"/>
-      <w:r>
-        <w:rPr>
-          <w:rFonts w:ascii="BC Sans" w:hAnsi="BC Sans" w:cstheme="minorHAnsi"/>
-          <w:b w:val="0"/>
-          <w:bCs w:val="0"/>
-          <w:color w:val="000000" w:themeColor="text1"/>
-        </w:rPr>
-        <w:t>()</w:t>
-      </w:r>
       <w:r>
         <w:rPr>
           <w:rFonts w:ascii="BC Sans" w:hAnsi="BC Sans" w:cstheme="minorHAnsi"/>
@@ -982,6 +1164,9 @@
     <w:p>
       <w:pPr>
         <w:pStyle w:val="Heading1"/>
+        <w:pBdr>
+          <w:bottom w:val="single" w:sz="6" w:space="1" w:color="auto"/>
+        </w:pBdr>
         <w:rPr>
           <w:rFonts w:ascii="BC Sans" w:hAnsi="BC Sans" w:cstheme="minorHAnsi"/>
           <w:b w:val="0"/>
@@ -1006,8 +1191,9 @@
           <w:bCs w:val="0"/>
           <w:color w:val="000000" w:themeColor="text1"/>
         </w:rPr>
-        <w:t>d.project.project_goals:convCR</w:t>
-      </w:r>
+        <w:t>d.project.project_goals</w:t>
+      </w:r>
+      <w:proofErr w:type="spellEnd"/>
       <w:r>
         <w:rPr>
           <w:rFonts w:ascii="BC Sans" w:hAnsi="BC Sans" w:cstheme="minorHAnsi"/>
@@ -1015,18 +1201,19 @@
           <w:bCs w:val="0"/>
           <w:color w:val="000000" w:themeColor="text1"/>
         </w:rPr>
-        <w:t>L</w:t>
-      </w:r>
-      <w:r>
+        <w:t>}</w:t>
+      </w:r>
+    </w:p>
+    <w:p>
+      <w:pPr>
+        <w:pStyle w:val="Heading1"/>
         <w:rPr>
           <w:rFonts w:ascii="BC Sans" w:hAnsi="BC Sans" w:cstheme="minorHAnsi"/>
           <w:b w:val="0"/>
           <w:bCs w:val="0"/>
           <w:color w:val="000000" w:themeColor="text1"/>
         </w:rPr>
-        <w:t>F</w:t>
-      </w:r>
-      <w:proofErr w:type="spellEnd"/>
+      </w:pPr>
       <w:r>
         <w:rPr>
           <w:rFonts w:ascii="BC Sans" w:hAnsi="BC Sans" w:cstheme="minorHAnsi"/>
@@ -1034,7 +1221,7 @@
           <w:bCs w:val="0"/>
           <w:color w:val="000000" w:themeColor="text1"/>
         </w:rPr>
-        <w:t>()}</w:t>
+        <w:t>------------------------------- END OF PROJECT HEADER STUFF  ----------------------------</w:t>
       </w:r>
     </w:p>
     <w:p>
@@ -2198,7 +2385,15 @@
                 <w:rFonts w:ascii="BC Sans" w:hAnsi="BC Sans" w:cstheme="minorHAnsi"/>
                 <w:color w:val="000000" w:themeColor="text1"/>
               </w:rPr>
-              <w:t>{d.status.project_health:showEnd}{d.status.project_health:ifEQ(Green):showBegin}</w:t>
+              <w:t>{d.status.project_health:showEnd}{d.status.project_health:ifEQ(Green):s</w:t>
+            </w:r>
+            <w:r>
+              <w:rPr>
+                <w:rFonts w:ascii="BC Sans" w:hAnsi="BC Sans" w:cstheme="minorHAnsi"/>
+                <w:color w:val="000000" w:themeColor="text1"/>
+              </w:rPr>
+              <w:lastRenderedPageBreak/>
+              <w:t>howBegin}</w:t>
             </w:r>
             <w:r>
               <w:rPr>
@@ -2346,15 +2541,7 @@
                 <w:rFonts w:ascii="BC Sans" w:hAnsi="BC Sans" w:cstheme="minorHAnsi"/>
                 <w:color w:val="000000" w:themeColor="text1"/>
               </w:rPr>
-              <w:t>{d.status.project_health:</w:t>
-            </w:r>
-            <w:r>
-              <w:rPr>
-                <w:rFonts w:ascii="BC Sans" w:hAnsi="BC Sans" w:cstheme="minorHAnsi"/>
-                <w:color w:val="000000" w:themeColor="text1"/>
-              </w:rPr>
-              <w:lastRenderedPageBreak/>
-              <w:t>showEnd}{d.status.project_health:ifEQ(Red):showBegin}</w:t>
+              <w:t>{d.status.project_health:showEnd}{d.status.project_health:ifEQ(Red):showBegin}</w:t>
             </w:r>
             <w:r>
               <w:rPr>
@@ -2662,7 +2849,15 @@
                 <w:rFonts w:ascii="BC Sans" w:hAnsi="BC Sans" w:cstheme="minorHAnsi"/>
                 <w:color w:val="000000" w:themeColor="text1"/>
               </w:rPr>
-              <w:t>{d.status.project_health:showEnd}{d.status.team_health:ifEQ(Green):showBegin}</w:t>
+              <w:t>{d.status.project_health:showEnd}{d.status.team_health:ifEQ(Green):s</w:t>
+            </w:r>
+            <w:r>
+              <w:rPr>
+                <w:rFonts w:ascii="BC Sans" w:hAnsi="BC Sans" w:cstheme="minorHAnsi"/>
+                <w:color w:val="000000" w:themeColor="text1"/>
+              </w:rPr>
+              <w:lastRenderedPageBreak/>
+              <w:t>howBegin}</w:t>
             </w:r>
             <w:r>
               <w:rPr>
@@ -2810,7 +3005,6 @@
                 <w:rFonts w:ascii="BC Sans" w:hAnsi="BC Sans" w:cstheme="minorHAnsi"/>
                 <w:color w:val="000000" w:themeColor="text1"/>
               </w:rPr>
-              <w:lastRenderedPageBreak/>
               <w:t>{d.status.project_health:showEnd}{d.status.team_health:ifEQ(Red):showBegin}</w:t>
             </w:r>
             <w:r>
@@ -3132,7 +3326,15 @@
                 <w:rFonts w:ascii="BC Sans" w:hAnsi="BC Sans" w:cstheme="minorHAnsi"/>
                 <w:color w:val="000000" w:themeColor="text1"/>
               </w:rPr>
-              <w:t>{d.status.project_health:showEnd}{d.status.budget_health:ifEQ(Green):showBegin}</w:t>
+              <w:t>{d.status.project_health:showEnd}{d.status.budget_health:ifEQ(Green):s</w:t>
+            </w:r>
+            <w:r>
+              <w:rPr>
+                <w:rFonts w:ascii="BC Sans" w:hAnsi="BC Sans" w:cstheme="minorHAnsi"/>
+                <w:color w:val="000000" w:themeColor="text1"/>
+              </w:rPr>
+              <w:lastRenderedPageBreak/>
+              <w:t>howBegin}</w:t>
             </w:r>
             <w:r>
               <w:rPr>
@@ -3280,15 +3482,7 @@
                 <w:rFonts w:ascii="BC Sans" w:hAnsi="BC Sans" w:cstheme="minorHAnsi"/>
                 <w:color w:val="000000" w:themeColor="text1"/>
               </w:rPr>
-              <w:t>{d.status.project_health:</w:t>
-            </w:r>
-            <w:r>
-              <w:rPr>
-                <w:rFonts w:ascii="BC Sans" w:hAnsi="BC Sans" w:cstheme="minorHAnsi"/>
-                <w:color w:val="000000" w:themeColor="text1"/>
-              </w:rPr>
-              <w:lastRenderedPageBreak/>
-              <w:t>showEnd}{d.status.budget_health:ifEQ(Red):showBegin}</w:t>
+              <w:t>{d.status.project_health:showEnd}{d.status.budget_health:ifEQ(Red):showBegin}</w:t>
             </w:r>
             <w:r>
               <w:rPr>
@@ -3613,7 +3807,15 @@
                 <w:rFonts w:ascii="BC Sans" w:hAnsi="BC Sans" w:cstheme="minorHAnsi"/>
                 <w:color w:val="000000" w:themeColor="text1"/>
               </w:rPr>
-              <w:t>{d.status.project_health:showEnd}{d.status.schedule_health:ifEQ(Green):showBegin}</w:t>
+              <w:t>{d.status.project_health:showEnd}{d.status.schedule_health:ifEQ(Green):</w:t>
+            </w:r>
+            <w:r>
+              <w:rPr>
+                <w:rFonts w:ascii="BC Sans" w:hAnsi="BC Sans" w:cstheme="minorHAnsi"/>
+                <w:color w:val="000000" w:themeColor="text1"/>
+              </w:rPr>
+              <w:lastRenderedPageBreak/>
+              <w:t>showBegin}</w:t>
             </w:r>
             <w:r>
               <w:rPr>
@@ -3761,15 +3963,7 @@
                 <w:rFonts w:ascii="BC Sans" w:hAnsi="BC Sans" w:cstheme="minorHAnsi"/>
                 <w:color w:val="000000" w:themeColor="text1"/>
               </w:rPr>
-              <w:t>{d.status.project_health:</w:t>
-            </w:r>
-            <w:r>
-              <w:rPr>
-                <w:rFonts w:ascii="BC Sans" w:hAnsi="BC Sans" w:cstheme="minorHAnsi"/>
-                <w:color w:val="000000" w:themeColor="text1"/>
-              </w:rPr>
-              <w:lastRenderedPageBreak/>
-              <w:t>showEnd}{d.status.schedule_health:ifEQ(Red):showBegin}</w:t>
+              <w:t>{d.status.project_health:showEnd}{d.status.schedule_health:ifEQ(Red):showBegin}</w:t>
             </w:r>
             <w:r>
               <w:rPr>

</xml_diff>

<commit_message>
DESCW-2400 update template and queries
</commit_message>
<xml_diff>
--- a/backend/reports/docx/Tab_17_rpt_P_Status_MostRecent.docx
+++ b/backend/reports/docx/Tab_17_rpt_P_Status_MostRecent.docx
@@ -220,6 +220,7 @@
                                 </w:rPr>
                                 <w:t>{</w:t>
                               </w:r>
+                              <w:proofErr w:type="spellStart"/>
                               <w:r>
                                 <w:rPr>
                                   <w:rFonts w:ascii="BC Sans" w:hAnsi="BC Sans"/>
@@ -256,6 +257,7 @@
                                 </w:rPr>
                                 <w:t>current_date</w:t>
                               </w:r>
+                              <w:proofErr w:type="spellEnd"/>
                               <w:r>
                                 <w:rPr>
                                   <w:rFonts w:ascii="BC Sans" w:hAnsi="BC Sans"/>
@@ -391,6 +393,7 @@
                           </w:rPr>
                           <w:t>{</w:t>
                         </w:r>
+                        <w:proofErr w:type="spellStart"/>
                         <w:r>
                           <w:rPr>
                             <w:rFonts w:ascii="BC Sans" w:hAnsi="BC Sans"/>
@@ -427,6 +430,7 @@
                           </w:rPr>
                           <w:t>current_date</w:t>
                         </w:r>
+                        <w:proofErr w:type="spellEnd"/>
                         <w:r>
                           <w:rPr>
                             <w:rFonts w:ascii="BC Sans" w:hAnsi="BC Sans"/>
@@ -1428,6 +1432,17 @@
           <w:color w:val="000000" w:themeColor="text1"/>
         </w:rPr>
       </w:pPr>
+    </w:p>
+    <w:p>
+      <w:pPr>
+        <w:spacing w:before="164"/>
+        <w:ind w:left="136" w:right="130"/>
+        <w:rPr>
+          <w:rFonts w:ascii="BC Sans" w:hAnsi="BC Sans" w:cstheme="minorHAnsi"/>
+          <w:bCs/>
+          <w:color w:val="000000" w:themeColor="text1"/>
+        </w:rPr>
+      </w:pPr>
       <w:r>
         <w:rPr>
           <w:rFonts w:ascii="BC Sans" w:hAnsi="BC Sans" w:cstheme="minorHAnsi"/>
@@ -1465,6 +1480,44 @@
           <w:color w:val="000000" w:themeColor="text1"/>
         </w:rPr>
       </w:pPr>
+    </w:p>
+    <w:p>
+      <w:pPr>
+        <w:pStyle w:val="Heading1"/>
+        <w:rPr>
+          <w:rFonts w:ascii="BC Sans" w:hAnsi="BC Sans" w:cstheme="minorHAnsi"/>
+          <w:b w:val="0"/>
+          <w:bCs w:val="0"/>
+          <w:color w:val="000000" w:themeColor="text1"/>
+        </w:rPr>
+      </w:pPr>
+      <w:r>
+        <w:rPr>
+          <w:rFonts w:ascii="BC Sans" w:hAnsi="BC Sans" w:cstheme="minorHAnsi"/>
+          <w:b w:val="0"/>
+          <w:bCs w:val="0"/>
+          <w:color w:val="000000" w:themeColor="text1"/>
+        </w:rPr>
+        <w:t xml:space="preserve">------------------------------- END OF </w:t>
+      </w:r>
+      <w:r>
+        <w:rPr>
+          <w:rFonts w:ascii="BC Sans" w:hAnsi="BC Sans" w:cstheme="minorHAnsi"/>
+          <w:b w:val="0"/>
+          <w:bCs w:val="0"/>
+          <w:color w:val="000000" w:themeColor="text1"/>
+        </w:rPr>
+        <w:t xml:space="preserve">ALIGNMENT </w:t>
+      </w:r>
+      <w:r>
+        <w:rPr>
+          <w:rFonts w:ascii="BC Sans" w:hAnsi="BC Sans" w:cstheme="minorHAnsi"/>
+          <w:b w:val="0"/>
+          <w:bCs w:val="0"/>
+          <w:color w:val="000000" w:themeColor="text1"/>
+        </w:rPr>
+        <w:t>STUFF  ----------------------------</w:t>
+      </w:r>
     </w:p>
     <w:p>
       <w:pPr>
@@ -2385,7 +2438,7 @@
                 <w:rFonts w:ascii="BC Sans" w:hAnsi="BC Sans" w:cstheme="minorHAnsi"/>
                 <w:color w:val="000000" w:themeColor="text1"/>
               </w:rPr>
-              <w:t>{d.status.project_health:showEnd}{d.status.project_health:ifEQ(Green):s</w:t>
+              <w:t>{d.status.project_health:</w:t>
             </w:r>
             <w:r>
               <w:rPr>
@@ -2393,7 +2446,7 @@
                 <w:color w:val="000000" w:themeColor="text1"/>
               </w:rPr>
               <w:lastRenderedPageBreak/>
-              <w:t>howBegin}</w:t>
+              <w:t>showEnd}{d.status.project_health:ifEQ(Green):showBegin}</w:t>
             </w:r>
             <w:r>
               <w:rPr>
@@ -2849,15 +2902,8 @@
                 <w:rFonts w:ascii="BC Sans" w:hAnsi="BC Sans" w:cstheme="minorHAnsi"/>
                 <w:color w:val="000000" w:themeColor="text1"/>
               </w:rPr>
-              <w:t>{d.status.project_health:showEnd}{d.status.team_health:ifEQ(Green):s</w:t>
-            </w:r>
-            <w:r>
-              <w:rPr>
-                <w:rFonts w:ascii="BC Sans" w:hAnsi="BC Sans" w:cstheme="minorHAnsi"/>
-                <w:color w:val="000000" w:themeColor="text1"/>
-              </w:rPr>
               <w:lastRenderedPageBreak/>
-              <w:t>howBegin}</w:t>
+              <w:t>{d.status.project_health:showEnd}{d.status.team_health:ifEQ(Green):showBegin}</w:t>
             </w:r>
             <w:r>
               <w:rPr>
@@ -3326,7 +3372,7 @@
                 <w:rFonts w:ascii="BC Sans" w:hAnsi="BC Sans" w:cstheme="minorHAnsi"/>
                 <w:color w:val="000000" w:themeColor="text1"/>
               </w:rPr>
-              <w:t>{d.status.project_health:showEnd}{d.status.budget_health:ifEQ(Green):s</w:t>
+              <w:t>{d.status.project_health:</w:t>
             </w:r>
             <w:r>
               <w:rPr>
@@ -3334,7 +3380,7 @@
                 <w:color w:val="000000" w:themeColor="text1"/>
               </w:rPr>
               <w:lastRenderedPageBreak/>
-              <w:t>howBegin}</w:t>
+              <w:t>showEnd}{d.status.budget_health:ifEQ(Green):showBegin}</w:t>
             </w:r>
             <w:r>
               <w:rPr>
@@ -3807,7 +3853,7 @@
                 <w:rFonts w:ascii="BC Sans" w:hAnsi="BC Sans" w:cstheme="minorHAnsi"/>
                 <w:color w:val="000000" w:themeColor="text1"/>
               </w:rPr>
-              <w:t>{d.status.project_health:showEnd}{d.status.schedule_health:ifEQ(Green):</w:t>
+              <w:t>{d.status.project_health:</w:t>
             </w:r>
             <w:r>
               <w:rPr>
@@ -3815,7 +3861,7 @@
                 <w:color w:val="000000" w:themeColor="text1"/>
               </w:rPr>
               <w:lastRenderedPageBreak/>
-              <w:t>showBegin}</w:t>
+              <w:t>showEnd}{d.status.schedule_health:ifEQ(Green):showBegin}</w:t>
             </w:r>
             <w:r>
               <w:rPr>

</xml_diff>

<commit_message>
DESCW-2400 add status info
</commit_message>
<xml_diff>
--- a/backend/reports/docx/Tab_17_rpt_P_Status_MostRecent.docx
+++ b/backend/reports/docx/Tab_17_rpt_P_Status_MostRecent.docx
@@ -1945,6 +1945,13 @@
                                 </w:rPr>
                                 <w:t>}</w:t>
                               </w:r>
+                              <w:r>
+                                <w:rPr>
+                                  <w:b/>
+                                  <w:color w:val="000000" w:themeColor="text1"/>
+                                </w:rPr>
+                                <w:t xml:space="preserve">    </w:t>
+                              </w:r>
                             </w:p>
                           </w:txbxContent>
                         </wps:txbx>
@@ -2161,6 +2168,13 @@
                             <w:color w:val="000000" w:themeColor="text1"/>
                           </w:rPr>
                           <w:t>}</w:t>
+                        </w:r>
+                        <w:r>
+                          <w:rPr>
+                            <w:b/>
+                            <w:color w:val="000000" w:themeColor="text1"/>
+                          </w:rPr>
+                          <w:t xml:space="preserve">    </w:t>
                         </w:r>
                       </w:p>
                     </w:txbxContent>
@@ -5226,6 +5240,44 @@
           <w:color w:val="000000" w:themeColor="text1"/>
         </w:rPr>
         <w:t>}</w:t>
+      </w:r>
+    </w:p>
+    <w:p>
+      <w:pPr>
+        <w:pStyle w:val="Heading1"/>
+        <w:rPr>
+          <w:rFonts w:ascii="BC Sans" w:hAnsi="BC Sans" w:cstheme="minorHAnsi"/>
+          <w:b w:val="0"/>
+          <w:bCs w:val="0"/>
+          <w:color w:val="000000" w:themeColor="text1"/>
+        </w:rPr>
+      </w:pPr>
+      <w:r>
+        <w:rPr>
+          <w:rFonts w:ascii="BC Sans" w:hAnsi="BC Sans" w:cstheme="minorHAnsi"/>
+          <w:b w:val="0"/>
+          <w:bCs w:val="0"/>
+          <w:color w:val="000000" w:themeColor="text1"/>
+        </w:rPr>
+        <w:t xml:space="preserve">------------------------------- END OF </w:t>
+      </w:r>
+      <w:r>
+        <w:rPr>
+          <w:rFonts w:ascii="BC Sans" w:hAnsi="BC Sans" w:cstheme="minorHAnsi"/>
+          <w:b w:val="0"/>
+          <w:bCs w:val="0"/>
+          <w:color w:val="000000" w:themeColor="text1"/>
+        </w:rPr>
+        <w:t>STATUS</w:t>
+      </w:r>
+      <w:r>
+        <w:rPr>
+          <w:rFonts w:ascii="BC Sans" w:hAnsi="BC Sans" w:cstheme="minorHAnsi"/>
+          <w:b w:val="0"/>
+          <w:bCs w:val="0"/>
+          <w:color w:val="000000" w:themeColor="text1"/>
+        </w:rPr>
+        <w:t xml:space="preserve"> STUFF  ----------------------------</w:t>
       </w:r>
     </w:p>
     <w:p>

</xml_diff>

<commit_message>
DESCW-2400 switch to generic route/controller & start .xlsx template `
</commit_message>
<xml_diff>
--- a/backend/reports/docx/Tab_17_rpt_P_Status_MostRecent.docx
+++ b/backend/reports/docx/Tab_17_rpt_P_Status_MostRecent.docx
@@ -1548,7 +1548,7 @@
         <mc:AlternateContent>
           <mc:Choice Requires="wpg">
             <w:drawing>
-              <wp:inline distT="0" distB="0" distL="0" distR="0" wp14:anchorId="0C200F41" wp14:editId="4E400147">
+              <wp:inline distT="0" distB="0" distL="0" distR="0" wp14:anchorId="0C200F41" wp14:editId="51B0A67D">
                 <wp:extent cx="6861175" cy="388620"/>
                 <wp:effectExtent l="0" t="0" r="22225" b="5080"/>
                 <wp:docPr id="26" name="Group 27"/>
@@ -1882,8 +1882,8 @@
                         </wps:cNvSpPr>
                         <wps:spPr bwMode="auto">
                           <a:xfrm>
-                            <a:off x="6678" y="1"/>
-                            <a:ext cx="3940" cy="284"/>
+                            <a:off x="3231" y="1"/>
+                            <a:ext cx="6209" cy="284"/>
                           </a:xfrm>
                           <a:prstGeom prst="rect">
                             <a:avLst/>
@@ -2026,7 +2026,7 @@
           </mc:Choice>
           <mc:Fallback>
             <w:pict>
-              <v:group w14:anchorId="0C200F41" id="Group 27" o:spid="_x0000_s1029" style="width:540.25pt;height:30.6pt;mso-position-horizontal-relative:char;mso-position-vertical-relative:line" coordsize="10805,612" o:gfxdata="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">
+              <v:group w14:anchorId="0C200F41" id="Group 27" o:spid="_x0000_s1029" style="width:540.25pt;height:30.6pt;mso-position-horizontal-relative:char;mso-position-vertical-relative:line" coordsize="10805,612" o:gfxdata="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">
                 <v:rect id="Rectangle 54" o:spid="_x0000_s1030" style="position:absolute;width:10803;height:283;visibility:visible;mso-wrap-style:square;v-text-anchor:top" o:gfxdata="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" fillcolor="#d0d3dd" stroked="f">
                   <v:path arrowok="t"/>
                 </v:rect>
@@ -2134,7 +2134,7 @@
                     </w:txbxContent>
                   </v:textbox>
                 </v:shape>
-                <v:shape id="Text Box 29" o:spid="_x0000_s1036" type="#_x0000_t202" style="position:absolute;left:6678;top:1;width:3940;height:284;visibility:visible;mso-wrap-style:square;v-text-anchor:top" o:gfxdata="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" filled="f" stroked="f">
+                <v:shape id="Text Box 29" o:spid="_x0000_s1036" type="#_x0000_t202" style="position:absolute;left:3231;top:1;width:6209;height:284;visibility:visible;mso-wrap-style:square;v-text-anchor:top" o:gfxdata="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" filled="f" stroked="f">
                   <v:path arrowok="t"/>
                   <v:textbox inset="0,0,0,0">
                     <w:txbxContent>
@@ -5292,7 +5292,7 @@
     </w:p>
     <w:tbl>
       <w:tblPr>
-        <w:tblW w:w="0" w:type="auto"/>
+        <w:tblW w:w="11354" w:type="dxa"/>
         <w:tblInd w:w="125" w:type="dxa"/>
         <w:tblLayout w:type="fixed"/>
         <w:tblCellMar>
@@ -5309,7 +5309,7 @@
         <w:gridCol w:w="851"/>
         <w:gridCol w:w="1180"/>
         <w:gridCol w:w="96"/>
-        <w:gridCol w:w="275"/>
+        <w:gridCol w:w="850"/>
       </w:tblGrid>
       <w:tr>
         <w:trPr>
@@ -5317,7 +5317,7 @@
         </w:trPr>
         <w:tc>
           <w:tcPr>
-            <w:tcW w:w="10779" w:type="dxa"/>
+            <w:tcW w:w="11354" w:type="dxa"/>
             <w:gridSpan w:val="8"/>
             <w:tcBorders>
               <w:top w:val="single" w:sz="2" w:space="0" w:color="000000"/>
@@ -5355,7 +5355,7 @@
         </w:trPr>
         <w:tc>
           <w:tcPr>
-            <w:tcW w:w="10779" w:type="dxa"/>
+            <w:tcW w:w="11354" w:type="dxa"/>
             <w:gridSpan w:val="8"/>
             <w:tcBorders>
               <w:top w:val="single" w:sz="2" w:space="0" w:color="7E7E7E"/>
@@ -5769,7 +5769,36 @@
                 <w:sz w:val="20"/>
                 <w:szCs w:val="20"/>
               </w:rPr>
-              <w:t>].amount}</w:t>
+              <w:t>].</w:t>
+            </w:r>
+            <w:proofErr w:type="spellStart"/>
+            <w:r>
+              <w:rPr>
+                <w:rFonts w:ascii="BC Sans" w:hAnsi="BC Sans" w:cstheme="minorHAnsi"/>
+                <w:color w:val="000000" w:themeColor="text1"/>
+                <w:sz w:val="20"/>
+                <w:szCs w:val="20"/>
+              </w:rPr>
+              <w:t>deliverable_</w:t>
+            </w:r>
+            <w:r>
+              <w:rPr>
+                <w:rFonts w:ascii="BC Sans" w:hAnsi="BC Sans" w:cstheme="minorHAnsi"/>
+                <w:color w:val="000000" w:themeColor="text1"/>
+                <w:sz w:val="20"/>
+                <w:szCs w:val="20"/>
+              </w:rPr>
+              <w:t>amount</w:t>
+            </w:r>
+            <w:proofErr w:type="spellEnd"/>
+            <w:r>
+              <w:rPr>
+                <w:rFonts w:ascii="BC Sans" w:hAnsi="BC Sans" w:cstheme="minorHAnsi"/>
+                <w:color w:val="000000" w:themeColor="text1"/>
+                <w:sz w:val="20"/>
+                <w:szCs w:val="20"/>
+              </w:rPr>
+              <w:t>}</w:t>
             </w:r>
           </w:p>
         </w:tc>
@@ -5966,9 +5995,177 @@
         </w:tc>
         <w:tc>
           <w:tcPr>
-            <w:tcW w:w="275" w:type="dxa"/>
+            <w:tcW w:w="850" w:type="dxa"/>
             <w:tcBorders>
               <w:right w:val="single" w:sz="2" w:space="0" w:color="000000"/>
+            </w:tcBorders>
+            <w:shd w:val="clear" w:color="auto" w:fill="auto"/>
+          </w:tcPr>
+          <w:p>
+            <w:pPr>
+              <w:pStyle w:val="TableParagraph"/>
+              <w:spacing w:line="240" w:lineRule="auto"/>
+              <w:rPr>
+                <w:rFonts w:ascii="BC Sans" w:hAnsi="BC Sans" w:cstheme="minorHAnsi"/>
+                <w:color w:val="000000" w:themeColor="text1"/>
+              </w:rPr>
+            </w:pPr>
+            <w:r>
+              <w:rPr>
+                <w:rFonts w:ascii="BC Sans" w:hAnsi="BC Sans" w:cstheme="minorHAnsi"/>
+                <w:color w:val="000000" w:themeColor="text1"/>
+                <w:sz w:val="20"/>
+                <w:szCs w:val="20"/>
+              </w:rPr>
+              <w:t>{d.deliverables[i].</w:t>
+            </w:r>
+            <w:r>
+              <w:rPr>
+                <w:rFonts w:ascii="BC Sans" w:hAnsi="BC Sans" w:cstheme="minorHAnsi"/>
+                <w:color w:val="000000" w:themeColor="text1"/>
+                <w:sz w:val="20"/>
+                <w:szCs w:val="20"/>
+              </w:rPr>
+              <w:t>colour_health</w:t>
+            </w:r>
+            <w:r>
+              <w:rPr>
+                <w:rFonts w:ascii="BC Sans" w:hAnsi="BC Sans" w:cstheme="minorHAnsi"/>
+                <w:color w:val="000000" w:themeColor="text1"/>
+                <w:sz w:val="20"/>
+                <w:szCs w:val="20"/>
+              </w:rPr>
+              <w:t>}</w:t>
+            </w:r>
+          </w:p>
+        </w:tc>
+      </w:tr>
+      <w:tr>
+        <w:trPr>
+          <w:trHeight w:val="280"/>
+        </w:trPr>
+        <w:tc>
+          <w:tcPr>
+            <w:tcW w:w="3700" w:type="dxa"/>
+            <w:tcBorders>
+              <w:left w:val="single" w:sz="2" w:space="0" w:color="000000"/>
+            </w:tcBorders>
+          </w:tcPr>
+          <w:p>
+            <w:pPr>
+              <w:pStyle w:val="TableParagraph"/>
+              <w:spacing w:before="15"/>
+              <w:ind w:left="75"/>
+              <w:rPr>
+                <w:rFonts w:ascii="BC Sans" w:hAnsi="BC Sans" w:cstheme="minorHAnsi"/>
+                <w:color w:val="000000" w:themeColor="text1"/>
+              </w:rPr>
+            </w:pPr>
+          </w:p>
+        </w:tc>
+        <w:tc>
+          <w:tcPr>
+            <w:tcW w:w="1701" w:type="dxa"/>
+          </w:tcPr>
+          <w:p>
+            <w:pPr>
+              <w:pStyle w:val="TableParagraph"/>
+              <w:spacing w:before="15"/>
+              <w:ind w:right="159"/>
+              <w:jc w:val="right"/>
+              <w:rPr>
+                <w:rFonts w:ascii="BC Sans" w:hAnsi="BC Sans" w:cstheme="minorHAnsi"/>
+                <w:color w:val="000000" w:themeColor="text1"/>
+              </w:rPr>
+            </w:pPr>
+          </w:p>
+        </w:tc>
+        <w:tc>
+          <w:tcPr>
+            <w:tcW w:w="1701" w:type="dxa"/>
+          </w:tcPr>
+          <w:p>
+            <w:pPr>
+              <w:pStyle w:val="TableParagraph"/>
+              <w:spacing w:before="15"/>
+              <w:ind w:left="175"/>
+              <w:rPr>
+                <w:rFonts w:ascii="BC Sans" w:hAnsi="BC Sans" w:cstheme="minorHAnsi"/>
+                <w:color w:val="000000" w:themeColor="text1"/>
+              </w:rPr>
+            </w:pPr>
+          </w:p>
+        </w:tc>
+        <w:tc>
+          <w:tcPr>
+            <w:tcW w:w="1275" w:type="dxa"/>
+          </w:tcPr>
+          <w:p>
+            <w:pPr>
+              <w:pStyle w:val="TableParagraph"/>
+              <w:spacing w:before="15"/>
+              <w:ind w:right="92"/>
+              <w:jc w:val="right"/>
+              <w:rPr>
+                <w:rFonts w:ascii="BC Sans" w:hAnsi="BC Sans" w:cstheme="minorHAnsi"/>
+                <w:color w:val="000000" w:themeColor="text1"/>
+              </w:rPr>
+            </w:pPr>
+          </w:p>
+        </w:tc>
+        <w:tc>
+          <w:tcPr>
+            <w:tcW w:w="851" w:type="dxa"/>
+          </w:tcPr>
+          <w:p>
+            <w:pPr>
+              <w:pStyle w:val="TableParagraph"/>
+              <w:spacing w:before="15"/>
+              <w:ind w:right="173"/>
+              <w:jc w:val="right"/>
+              <w:rPr>
+                <w:rFonts w:ascii="BC Sans" w:hAnsi="BC Sans" w:cstheme="minorHAnsi"/>
+                <w:color w:val="000000" w:themeColor="text1"/>
+              </w:rPr>
+            </w:pPr>
+          </w:p>
+        </w:tc>
+        <w:tc>
+          <w:tcPr>
+            <w:tcW w:w="1180" w:type="dxa"/>
+          </w:tcPr>
+          <w:p>
+            <w:pPr>
+              <w:pStyle w:val="TableParagraph"/>
+              <w:spacing w:before="15"/>
+              <w:ind w:left="184"/>
+              <w:rPr>
+                <w:rFonts w:ascii="BC Sans" w:hAnsi="BC Sans" w:cstheme="minorHAnsi"/>
+                <w:color w:val="000000" w:themeColor="text1"/>
+              </w:rPr>
+            </w:pPr>
+          </w:p>
+        </w:tc>
+        <w:tc>
+          <w:tcPr>
+            <w:tcW w:w="96" w:type="dxa"/>
+          </w:tcPr>
+          <w:p>
+            <w:pPr>
+              <w:pStyle w:val="TableParagraph"/>
+              <w:spacing w:line="240" w:lineRule="auto"/>
+              <w:rPr>
+                <w:rFonts w:ascii="BC Sans" w:hAnsi="BC Sans" w:cstheme="minorHAnsi"/>
+                <w:color w:val="000000" w:themeColor="text1"/>
+              </w:rPr>
+            </w:pPr>
+          </w:p>
+        </w:tc>
+        <w:tc>
+          <w:tcPr>
+            <w:tcW w:w="850" w:type="dxa"/>
+            <w:tcBorders>
+              <w:right w:val="single" w:sz="4" w:space="0" w:color="auto"/>
             </w:tcBorders>
             <w:shd w:val="clear" w:color="auto" w:fill="auto"/>
           </w:tcPr>
@@ -6005,6 +6202,29 @@
                 <w:color w:val="000000" w:themeColor="text1"/>
               </w:rPr>
             </w:pPr>
+            <w:r>
+              <w:rPr>
+                <w:rFonts w:ascii="BC Sans" w:hAnsi="BC Sans" w:cstheme="minorHAnsi"/>
+                <w:color w:val="000000" w:themeColor="text1"/>
+              </w:rPr>
+              <w:t>{</w:t>
+            </w:r>
+            <w:proofErr w:type="spellStart"/>
+            <w:r>
+              <w:rPr>
+                <w:rFonts w:ascii="BC Sans" w:hAnsi="BC Sans" w:cstheme="minorHAnsi"/>
+                <w:color w:val="000000" w:themeColor="text1"/>
+              </w:rPr>
+              <w:t>d.deliverables</w:t>
+            </w:r>
+            <w:proofErr w:type="spellEnd"/>
+            <w:r>
+              <w:rPr>
+                <w:rFonts w:ascii="BC Sans" w:hAnsi="BC Sans" w:cstheme="minorHAnsi"/>
+                <w:color w:val="000000" w:themeColor="text1"/>
+              </w:rPr>
+              <w:t>[i+1]}</w:t>
+            </w:r>
           </w:p>
         </w:tc>
         <w:tc>
@@ -6107,171 +6327,7 @@
         </w:tc>
         <w:tc>
           <w:tcPr>
-            <w:tcW w:w="275" w:type="dxa"/>
-            <w:tcBorders>
-              <w:right w:val="single" w:sz="4" w:space="0" w:color="auto"/>
-            </w:tcBorders>
-            <w:shd w:val="clear" w:color="auto" w:fill="auto"/>
-          </w:tcPr>
-          <w:p>
-            <w:pPr>
-              <w:pStyle w:val="TableParagraph"/>
-              <w:spacing w:line="240" w:lineRule="auto"/>
-              <w:rPr>
-                <w:rFonts w:ascii="BC Sans" w:hAnsi="BC Sans" w:cstheme="minorHAnsi"/>
-                <w:color w:val="000000" w:themeColor="text1"/>
-              </w:rPr>
-            </w:pPr>
-          </w:p>
-        </w:tc>
-      </w:tr>
-      <w:tr>
-        <w:trPr>
-          <w:trHeight w:val="280"/>
-        </w:trPr>
-        <w:tc>
-          <w:tcPr>
-            <w:tcW w:w="3700" w:type="dxa"/>
-            <w:tcBorders>
-              <w:left w:val="single" w:sz="2" w:space="0" w:color="000000"/>
-            </w:tcBorders>
-          </w:tcPr>
-          <w:p>
-            <w:pPr>
-              <w:pStyle w:val="TableParagraph"/>
-              <w:spacing w:before="15"/>
-              <w:ind w:left="75"/>
-              <w:rPr>
-                <w:rFonts w:ascii="BC Sans" w:hAnsi="BC Sans" w:cstheme="minorHAnsi"/>
-                <w:color w:val="000000" w:themeColor="text1"/>
-              </w:rPr>
-            </w:pPr>
-            <w:r>
-              <w:rPr>
-                <w:rFonts w:ascii="BC Sans" w:hAnsi="BC Sans" w:cstheme="minorHAnsi"/>
-                <w:color w:val="000000" w:themeColor="text1"/>
-              </w:rPr>
-              <w:t>{</w:t>
-            </w:r>
-            <w:proofErr w:type="spellStart"/>
-            <w:r>
-              <w:rPr>
-                <w:rFonts w:ascii="BC Sans" w:hAnsi="BC Sans" w:cstheme="minorHAnsi"/>
-                <w:color w:val="000000" w:themeColor="text1"/>
-              </w:rPr>
-              <w:t>d.deliverables</w:t>
-            </w:r>
-            <w:proofErr w:type="spellEnd"/>
-            <w:r>
-              <w:rPr>
-                <w:rFonts w:ascii="BC Sans" w:hAnsi="BC Sans" w:cstheme="minorHAnsi"/>
-                <w:color w:val="000000" w:themeColor="text1"/>
-              </w:rPr>
-              <w:t>[i+1]}</w:t>
-            </w:r>
-          </w:p>
-        </w:tc>
-        <w:tc>
-          <w:tcPr>
-            <w:tcW w:w="1701" w:type="dxa"/>
-          </w:tcPr>
-          <w:p>
-            <w:pPr>
-              <w:pStyle w:val="TableParagraph"/>
-              <w:spacing w:before="15"/>
-              <w:ind w:right="159"/>
-              <w:jc w:val="right"/>
-              <w:rPr>
-                <w:rFonts w:ascii="BC Sans" w:hAnsi="BC Sans" w:cstheme="minorHAnsi"/>
-                <w:color w:val="000000" w:themeColor="text1"/>
-              </w:rPr>
-            </w:pPr>
-          </w:p>
-        </w:tc>
-        <w:tc>
-          <w:tcPr>
-            <w:tcW w:w="1701" w:type="dxa"/>
-          </w:tcPr>
-          <w:p>
-            <w:pPr>
-              <w:pStyle w:val="TableParagraph"/>
-              <w:spacing w:before="15"/>
-              <w:ind w:left="175"/>
-              <w:rPr>
-                <w:rFonts w:ascii="BC Sans" w:hAnsi="BC Sans" w:cstheme="minorHAnsi"/>
-                <w:color w:val="000000" w:themeColor="text1"/>
-              </w:rPr>
-            </w:pPr>
-          </w:p>
-        </w:tc>
-        <w:tc>
-          <w:tcPr>
-            <w:tcW w:w="1275" w:type="dxa"/>
-          </w:tcPr>
-          <w:p>
-            <w:pPr>
-              <w:pStyle w:val="TableParagraph"/>
-              <w:spacing w:before="15"/>
-              <w:ind w:right="92"/>
-              <w:jc w:val="right"/>
-              <w:rPr>
-                <w:rFonts w:ascii="BC Sans" w:hAnsi="BC Sans" w:cstheme="minorHAnsi"/>
-                <w:color w:val="000000" w:themeColor="text1"/>
-              </w:rPr>
-            </w:pPr>
-          </w:p>
-        </w:tc>
-        <w:tc>
-          <w:tcPr>
-            <w:tcW w:w="851" w:type="dxa"/>
-          </w:tcPr>
-          <w:p>
-            <w:pPr>
-              <w:pStyle w:val="TableParagraph"/>
-              <w:spacing w:before="15"/>
-              <w:ind w:right="173"/>
-              <w:jc w:val="right"/>
-              <w:rPr>
-                <w:rFonts w:ascii="BC Sans" w:hAnsi="BC Sans" w:cstheme="minorHAnsi"/>
-                <w:color w:val="000000" w:themeColor="text1"/>
-              </w:rPr>
-            </w:pPr>
-          </w:p>
-        </w:tc>
-        <w:tc>
-          <w:tcPr>
-            <w:tcW w:w="1180" w:type="dxa"/>
-          </w:tcPr>
-          <w:p>
-            <w:pPr>
-              <w:pStyle w:val="TableParagraph"/>
-              <w:spacing w:before="15"/>
-              <w:ind w:left="184"/>
-              <w:rPr>
-                <w:rFonts w:ascii="BC Sans" w:hAnsi="BC Sans" w:cstheme="minorHAnsi"/>
-                <w:color w:val="000000" w:themeColor="text1"/>
-              </w:rPr>
-            </w:pPr>
-          </w:p>
-        </w:tc>
-        <w:tc>
-          <w:tcPr>
-            <w:tcW w:w="96" w:type="dxa"/>
-          </w:tcPr>
-          <w:p>
-            <w:pPr>
-              <w:pStyle w:val="TableParagraph"/>
-              <w:spacing w:line="240" w:lineRule="auto"/>
-              <w:rPr>
-                <w:rFonts w:ascii="BC Sans" w:hAnsi="BC Sans" w:cstheme="minorHAnsi"/>
-                <w:color w:val="000000" w:themeColor="text1"/>
-              </w:rPr>
-            </w:pPr>
-          </w:p>
-        </w:tc>
-        <w:tc>
-          <w:tcPr>
-            <w:tcW w:w="275" w:type="dxa"/>
+            <w:tcW w:w="850" w:type="dxa"/>
             <w:tcBorders>
               <w:right w:val="single" w:sz="4" w:space="0" w:color="auto"/>
             </w:tcBorders>
@@ -6423,7 +6479,7 @@
         </w:tc>
         <w:tc>
           <w:tcPr>
-            <w:tcW w:w="275" w:type="dxa"/>
+            <w:tcW w:w="850" w:type="dxa"/>
             <w:tcBorders>
               <w:bottom w:val="single" w:sz="2" w:space="0" w:color="000000"/>
               <w:right w:val="single" w:sz="2" w:space="0" w:color="000000"/>

</xml_diff>